<commit_message>
update preload test doc ; update motion control module for change preload position.
</commit_message>
<xml_diff>
--- a/测试记录/system_test/test_for_preload_position/doc.docx
+++ b/测试记录/system_test/test_for_preload_position/doc.docx
@@ -1430,6 +1430,11 @@
       </w:tr>
     </w:tbl>
     <w:p>
+      <w:pPr>
+        <w:rPr>
+          <w:rFonts w:hint="eastAsia"/>
+        </w:rPr>
+      </w:pPr>
       <w:r>
         <w:rPr>
           <w:rFonts w:hint="eastAsia"/>
@@ -1461,8 +1466,1843 @@
         <w:t>完成后没有重新穿戴，直接开始测试得到结果。</w:t>
       </w:r>
     </w:p>
+    <w:p>
+      <w:pPr>
+        <w:pStyle w:val="2"/>
+      </w:pPr>
+      <w:r>
+        <w:rPr>
+          <w:rFonts w:hint="eastAsia"/>
+        </w:rPr>
+        <w:t>测试</w:t>
+      </w:r>
+      <w:r>
+        <w:rPr>
+          <w:rFonts w:hint="eastAsia"/>
+        </w:rPr>
+        <w:t>3</w:t>
+      </w:r>
+      <w:r>
+        <w:rPr>
+          <w:rFonts w:hint="eastAsia"/>
+        </w:rPr>
+        <w:t>：单次穿戴，不同运动时长，预紧力位置变化</w:t>
+      </w:r>
+    </w:p>
+    <w:p>
+      <w:r>
+        <w:rPr>
+          <w:rFonts w:hint="eastAsia"/>
+        </w:rPr>
+        <w:t>测试方法：单次穿戴，工作</w:t>
+      </w:r>
+      <w:r>
+        <w:rPr>
+          <w:rFonts w:hint="eastAsia"/>
+        </w:rPr>
+        <w:t>1</w:t>
+      </w:r>
+      <w:r>
+        <w:rPr>
+          <w:rFonts w:hint="eastAsia"/>
+        </w:rPr>
+        <w:t>、</w:t>
+      </w:r>
+      <w:r>
+        <w:rPr>
+          <w:rFonts w:hint="eastAsia"/>
+        </w:rPr>
+        <w:t>2</w:t>
+      </w:r>
+      <w:r>
+        <w:rPr>
+          <w:rFonts w:hint="eastAsia"/>
+        </w:rPr>
+        <w:t>、</w:t>
+      </w:r>
+      <w:r>
+        <w:rPr>
+          <w:rFonts w:hint="eastAsia"/>
+        </w:rPr>
+        <w:t>5</w:t>
+      </w:r>
+      <w:r>
+        <w:rPr>
+          <w:rFonts w:hint="eastAsia"/>
+        </w:rPr>
+        <w:t>、</w:t>
+      </w:r>
+      <w:r>
+        <w:rPr>
+          <w:rFonts w:hint="eastAsia"/>
+        </w:rPr>
+        <w:t>10</w:t>
+      </w:r>
+      <w:r>
+        <w:rPr>
+          <w:rFonts w:hint="eastAsia"/>
+        </w:rPr>
+        <w:t>分钟后站立点变化</w:t>
+      </w:r>
+    </w:p>
+    <w:p>
+      <w:r>
+        <w:rPr>
+          <w:rFonts w:hint="eastAsia"/>
+        </w:rPr>
+        <w:t>测试环境：</w:t>
+      </w:r>
+    </w:p>
+    <w:p>
+      <w:r>
+        <w:rPr>
+          <w:rFonts w:hint="eastAsia"/>
+        </w:rPr>
+        <w:t>机械总长：</w:t>
+      </w:r>
+      <w:r>
+        <w:rPr>
+          <w:rFonts w:hint="eastAsia"/>
+        </w:rPr>
+        <w:t>16</w:t>
+      </w:r>
+      <w:r>
+        <w:t>cm</w:t>
+      </w:r>
+      <w:r>
+        <w:t>；</w:t>
+      </w:r>
+    </w:p>
+    <w:p>
+      <w:r>
+        <w:rPr>
+          <w:rFonts w:hint="eastAsia"/>
+        </w:rPr>
+        <w:t>电位计范围：</w:t>
+      </w:r>
+      <w:r>
+        <w:rPr>
+          <w:rFonts w:hint="eastAsia"/>
+        </w:rPr>
+        <w:t>2.97</w:t>
+      </w:r>
+      <w:r>
+        <w:t>-&gt;0.24</w:t>
+      </w:r>
+      <w:r>
+        <w:t>；</w:t>
+      </w:r>
+    </w:p>
+    <w:p>
+      <w:r>
+        <w:rPr>
+          <w:rFonts w:hint="eastAsia"/>
+        </w:rPr>
+        <w:t>电位计与实际长度对应关系：</w:t>
+      </w:r>
+      <w:r>
+        <w:rPr>
+          <w:rFonts w:hint="eastAsia"/>
+        </w:rPr>
+        <w:t>1</w:t>
+      </w:r>
+      <w:r>
+        <w:t>mm = 0.017</w:t>
+      </w:r>
+      <w:r>
+        <w:t>；</w:t>
+      </w:r>
+    </w:p>
+    <w:p>
+      <w:r>
+        <w:rPr>
+          <w:rFonts w:hint="eastAsia"/>
+        </w:rPr>
+        <w:t>编码器与实际长度对应关系：</w:t>
+      </w:r>
+      <w:r>
+        <w:rPr>
+          <w:rFonts w:hint="eastAsia"/>
+        </w:rPr>
+        <w:t>1</w:t>
+      </w:r>
+      <w:r>
+        <w:t>mm = 325</w:t>
+      </w:r>
+      <w:r>
+        <w:t>；</w:t>
+      </w:r>
+    </w:p>
+    <w:p>
+      <w:r>
+        <w:rPr>
+          <w:rFonts w:hint="eastAsia"/>
+        </w:rPr>
+        <w:t>零点与左侧机械限位的距离：</w:t>
+      </w:r>
+      <w:r>
+        <w:rPr>
+          <w:rFonts w:hint="eastAsia"/>
+        </w:rPr>
+        <w:t>2.4cm</w:t>
+      </w:r>
+      <w:r>
+        <w:rPr>
+          <w:rFonts w:hint="eastAsia"/>
+        </w:rPr>
+        <w:t>；</w:t>
+      </w:r>
+    </w:p>
+    <w:p>
+      <w:r>
+        <w:rPr>
+          <w:rFonts w:hint="eastAsia"/>
+        </w:rPr>
+        <w:t>零点的编码器值：</w:t>
+      </w:r>
+      <w:r>
+        <w:rPr>
+          <w:rFonts w:hint="eastAsia"/>
+        </w:rPr>
+        <w:t>30000</w:t>
+      </w:r>
+      <w:r>
+        <w:rPr>
+          <w:rFonts w:hint="eastAsia"/>
+        </w:rPr>
+        <w:t>；</w:t>
+      </w:r>
+    </w:p>
+    <w:p>
+      <w:pPr>
+        <w:rPr>
+          <w:rFonts w:hint="eastAsia"/>
+        </w:rPr>
+      </w:pPr>
+      <w:r>
+        <w:rPr>
+          <w:rFonts w:hint="eastAsia"/>
+        </w:rPr>
+        <w:t>E</w:t>
+      </w:r>
+      <w:r>
+        <w:t>XCEL</w:t>
+      </w:r>
+      <w:r>
+        <w:rPr>
+          <w:rFonts w:hint="eastAsia"/>
+        </w:rPr>
+        <w:t>公式：</w:t>
+      </w:r>
+      <w:r>
+        <w:t>=(30000-</w:t>
+      </w:r>
+      <w:r>
+        <w:t>X</w:t>
+      </w:r>
+      <w:r>
+        <w:t>)/325 + 24</w:t>
+      </w:r>
+      <w:r>
+        <w:t xml:space="preserve"> mm</w:t>
+      </w:r>
+    </w:p>
+    <w:tbl>
+      <w:tblPr>
+        <w:tblStyle w:val="a3"/>
+        <w:tblW w:w="0" w:type="auto"/>
+        <w:tblLook w:val="04A0" w:firstRow="1" w:lastRow="0" w:firstColumn="1" w:lastColumn="0" w:noHBand="0" w:noVBand="1"/>
+      </w:tblPr>
+      <w:tblGrid>
+        <w:gridCol w:w="934"/>
+        <w:gridCol w:w="2605"/>
+        <w:gridCol w:w="1559"/>
+        <w:gridCol w:w="1636"/>
+        <w:gridCol w:w="1562"/>
+      </w:tblGrid>
+      <w:tr>
+        <w:tc>
+          <w:tcPr>
+            <w:tcW w:w="934" w:type="dxa"/>
+          </w:tcPr>
+          <w:p/>
+        </w:tc>
+        <w:tc>
+          <w:tcPr>
+            <w:tcW w:w="2605" w:type="dxa"/>
+          </w:tcPr>
+          <w:p/>
+        </w:tc>
+        <w:tc>
+          <w:tcPr>
+            <w:tcW w:w="1559" w:type="dxa"/>
+          </w:tcPr>
+          <w:p>
+            <w:r>
+              <w:rPr>
+                <w:rFonts w:hint="eastAsia"/>
+              </w:rPr>
+              <w:t>运动前</w:t>
+            </w:r>
+          </w:p>
+        </w:tc>
+        <w:tc>
+          <w:tcPr>
+            <w:tcW w:w="1636" w:type="dxa"/>
+          </w:tcPr>
+          <w:p>
+            <w:r>
+              <w:rPr>
+                <w:rFonts w:hint="eastAsia"/>
+              </w:rPr>
+              <w:t>运动后</w:t>
+            </w:r>
+          </w:p>
+        </w:tc>
+        <w:tc>
+          <w:tcPr>
+            <w:tcW w:w="1562" w:type="dxa"/>
+          </w:tcPr>
+          <w:p>
+            <w:pPr>
+              <w:rPr>
+                <w:rFonts w:hint="eastAsia"/>
+              </w:rPr>
+            </w:pPr>
+            <w:r>
+              <w:rPr>
+                <w:rFonts w:hint="eastAsia"/>
+              </w:rPr>
+              <w:t>差值</w:t>
+            </w:r>
+          </w:p>
+        </w:tc>
+      </w:tr>
+      <w:tr>
+        <w:tc>
+          <w:tcPr>
+            <w:tcW w:w="934" w:type="dxa"/>
+            <w:vMerge w:val="restart"/>
+          </w:tcPr>
+          <w:p>
+            <w:r>
+              <w:rPr>
+                <w:rFonts w:hint="eastAsia"/>
+              </w:rPr>
+              <w:t>测试</w:t>
+            </w:r>
+            <w:r>
+              <w:rPr>
+                <w:rFonts w:hint="eastAsia"/>
+              </w:rPr>
+              <w:t>1</w:t>
+            </w:r>
+          </w:p>
+          <w:p>
+            <w:r>
+              <w:t>1min</w:t>
+            </w:r>
+          </w:p>
+        </w:tc>
+        <w:tc>
+          <w:tcPr>
+            <w:tcW w:w="2605" w:type="dxa"/>
+          </w:tcPr>
+          <w:p>
+            <w:r>
+              <w:rPr>
+                <w:rFonts w:hint="eastAsia"/>
+              </w:rPr>
+              <w:t>预紧力位置</w:t>
+            </w:r>
+          </w:p>
+        </w:tc>
+        <w:tc>
+          <w:tcPr>
+            <w:tcW w:w="1559" w:type="dxa"/>
+          </w:tcPr>
+          <w:p>
+            <w:pPr>
+              <w:rPr>
+                <w:rFonts w:hint="eastAsia"/>
+              </w:rPr>
+            </w:pPr>
+            <w:r>
+              <w:rPr>
+                <w:rFonts w:hint="eastAsia"/>
+              </w:rPr>
+              <w:t>4089</w:t>
+            </w:r>
+          </w:p>
+        </w:tc>
+        <w:tc>
+          <w:tcPr>
+            <w:tcW w:w="1636" w:type="dxa"/>
+          </w:tcPr>
+          <w:p>
+            <w:pPr>
+              <w:rPr>
+                <w:rFonts w:hint="eastAsia"/>
+              </w:rPr>
+            </w:pPr>
+            <w:r>
+              <w:rPr>
+                <w:rFonts w:hint="eastAsia"/>
+              </w:rPr>
+              <w:t>1229</w:t>
+            </w:r>
+          </w:p>
+        </w:tc>
+        <w:tc>
+          <w:tcPr>
+            <w:tcW w:w="1562" w:type="dxa"/>
+          </w:tcPr>
+          <w:p>
+            <w:pPr>
+              <w:rPr>
+                <w:rFonts w:hint="eastAsia"/>
+              </w:rPr>
+            </w:pPr>
+          </w:p>
+        </w:tc>
+      </w:tr>
+      <w:tr>
+        <w:tc>
+          <w:tcPr>
+            <w:tcW w:w="934" w:type="dxa"/>
+            <w:vMerge/>
+          </w:tcPr>
+          <w:p/>
+        </w:tc>
+        <w:tc>
+          <w:tcPr>
+            <w:tcW w:w="2605" w:type="dxa"/>
+          </w:tcPr>
+          <w:p>
+            <w:r>
+              <w:rPr>
+                <w:rFonts w:hint="eastAsia"/>
+              </w:rPr>
+              <w:t>与左侧机械限位的距离</w:t>
+            </w:r>
+          </w:p>
+        </w:tc>
+        <w:tc>
+          <w:tcPr>
+            <w:tcW w:w="1559" w:type="dxa"/>
+          </w:tcPr>
+          <w:p>
+            <w:pPr>
+              <w:rPr>
+                <w:rFonts w:hint="eastAsia"/>
+              </w:rPr>
+            </w:pPr>
+            <w:r>
+              <w:rPr>
+                <w:rFonts w:hint="eastAsia"/>
+              </w:rPr>
+              <w:t>10.3</w:t>
+            </w:r>
+            <w:r>
+              <w:t>cm</w:t>
+            </w:r>
+          </w:p>
+        </w:tc>
+        <w:tc>
+          <w:tcPr>
+            <w:tcW w:w="1636" w:type="dxa"/>
+          </w:tcPr>
+          <w:p>
+            <w:pPr>
+              <w:rPr>
+                <w:rFonts w:hint="eastAsia"/>
+              </w:rPr>
+            </w:pPr>
+            <w:r>
+              <w:rPr>
+                <w:rFonts w:hint="eastAsia"/>
+              </w:rPr>
+              <w:t>1</w:t>
+            </w:r>
+            <w:r>
+              <w:t>1.2cm</w:t>
+            </w:r>
+          </w:p>
+        </w:tc>
+        <w:tc>
+          <w:tcPr>
+            <w:tcW w:w="1562" w:type="dxa"/>
+          </w:tcPr>
+          <w:p>
+            <w:pPr>
+              <w:rPr>
+                <w:rFonts w:hint="eastAsia"/>
+              </w:rPr>
+            </w:pPr>
+            <w:r>
+              <w:rPr>
+                <w:rFonts w:hint="eastAsia"/>
+              </w:rPr>
+              <w:t>0.9cm</w:t>
+            </w:r>
+          </w:p>
+        </w:tc>
+      </w:tr>
+      <w:tr>
+        <w:tc>
+          <w:tcPr>
+            <w:tcW w:w="934" w:type="dxa"/>
+            <w:vMerge w:val="restart"/>
+          </w:tcPr>
+          <w:p>
+            <w:r>
+              <w:rPr>
+                <w:rFonts w:hint="eastAsia"/>
+              </w:rPr>
+              <w:t>测试</w:t>
+            </w:r>
+            <w:r>
+              <w:rPr>
+                <w:rFonts w:hint="eastAsia"/>
+              </w:rPr>
+              <w:t>2</w:t>
+            </w:r>
+          </w:p>
+          <w:p>
+            <w:r>
+              <w:t>2min</w:t>
+            </w:r>
+          </w:p>
+        </w:tc>
+        <w:tc>
+          <w:tcPr>
+            <w:tcW w:w="2605" w:type="dxa"/>
+          </w:tcPr>
+          <w:p>
+            <w:r>
+              <w:rPr>
+                <w:rFonts w:hint="eastAsia"/>
+              </w:rPr>
+              <w:t>预紧力位置</w:t>
+            </w:r>
+          </w:p>
+        </w:tc>
+        <w:tc>
+          <w:tcPr>
+            <w:tcW w:w="1559" w:type="dxa"/>
+          </w:tcPr>
+          <w:p>
+            <w:pPr>
+              <w:rPr>
+                <w:rFonts w:hint="eastAsia"/>
+              </w:rPr>
+            </w:pPr>
+            <w:r>
+              <w:rPr>
+                <w:rFonts w:hint="eastAsia"/>
+              </w:rPr>
+              <w:t>7242</w:t>
+            </w:r>
+          </w:p>
+        </w:tc>
+        <w:tc>
+          <w:tcPr>
+            <w:tcW w:w="1636" w:type="dxa"/>
+          </w:tcPr>
+          <w:p>
+            <w:pPr>
+              <w:rPr>
+                <w:rFonts w:hint="eastAsia"/>
+              </w:rPr>
+            </w:pPr>
+            <w:r>
+              <w:rPr>
+                <w:rFonts w:hint="eastAsia"/>
+              </w:rPr>
+              <w:t>5721</w:t>
+            </w:r>
+          </w:p>
+        </w:tc>
+        <w:tc>
+          <w:tcPr>
+            <w:tcW w:w="1562" w:type="dxa"/>
+          </w:tcPr>
+          <w:p>
+            <w:pPr>
+              <w:rPr>
+                <w:rFonts w:hint="eastAsia"/>
+              </w:rPr>
+            </w:pPr>
+          </w:p>
+        </w:tc>
+      </w:tr>
+      <w:tr>
+        <w:tc>
+          <w:tcPr>
+            <w:tcW w:w="934" w:type="dxa"/>
+            <w:vMerge/>
+          </w:tcPr>
+          <w:p/>
+        </w:tc>
+        <w:tc>
+          <w:tcPr>
+            <w:tcW w:w="2605" w:type="dxa"/>
+          </w:tcPr>
+          <w:p>
+            <w:r>
+              <w:rPr>
+                <w:rFonts w:hint="eastAsia"/>
+              </w:rPr>
+              <w:t>与左侧机械限位的距离</w:t>
+            </w:r>
+          </w:p>
+        </w:tc>
+        <w:tc>
+          <w:tcPr>
+            <w:tcW w:w="1559" w:type="dxa"/>
+          </w:tcPr>
+          <w:p>
+            <w:pPr>
+              <w:rPr>
+                <w:rFonts w:hint="eastAsia"/>
+              </w:rPr>
+            </w:pPr>
+            <w:r>
+              <w:rPr>
+                <w:rFonts w:hint="eastAsia"/>
+              </w:rPr>
+              <w:t>9</w:t>
+            </w:r>
+            <w:r>
+              <w:t>.40cm</w:t>
+            </w:r>
+          </w:p>
+        </w:tc>
+        <w:tc>
+          <w:tcPr>
+            <w:tcW w:w="1636" w:type="dxa"/>
+          </w:tcPr>
+          <w:p>
+            <w:pPr>
+              <w:rPr>
+                <w:rFonts w:hint="eastAsia"/>
+              </w:rPr>
+            </w:pPr>
+            <w:r>
+              <w:rPr>
+                <w:rFonts w:hint="eastAsia"/>
+              </w:rPr>
+              <w:t>9</w:t>
+            </w:r>
+            <w:r>
+              <w:t>.87cm</w:t>
+            </w:r>
+          </w:p>
+        </w:tc>
+        <w:tc>
+          <w:tcPr>
+            <w:tcW w:w="1562" w:type="dxa"/>
+          </w:tcPr>
+          <w:p>
+            <w:pPr>
+              <w:rPr>
+                <w:rFonts w:hint="eastAsia"/>
+              </w:rPr>
+            </w:pPr>
+            <w:r>
+              <w:rPr>
+                <w:rFonts w:hint="eastAsia"/>
+              </w:rPr>
+              <w:t>0</w:t>
+            </w:r>
+            <w:r>
+              <w:t>.47cm</w:t>
+            </w:r>
+          </w:p>
+        </w:tc>
+      </w:tr>
+      <w:tr>
+        <w:tc>
+          <w:tcPr>
+            <w:tcW w:w="934" w:type="dxa"/>
+            <w:vMerge w:val="restart"/>
+          </w:tcPr>
+          <w:p>
+            <w:r>
+              <w:rPr>
+                <w:rFonts w:hint="eastAsia"/>
+              </w:rPr>
+              <w:t>测试</w:t>
+            </w:r>
+            <w:r>
+              <w:rPr>
+                <w:rFonts w:hint="eastAsia"/>
+              </w:rPr>
+              <w:t>3</w:t>
+            </w:r>
+          </w:p>
+          <w:p>
+            <w:r>
+              <w:t>5min</w:t>
+            </w:r>
+          </w:p>
+        </w:tc>
+        <w:tc>
+          <w:tcPr>
+            <w:tcW w:w="2605" w:type="dxa"/>
+          </w:tcPr>
+          <w:p>
+            <w:r>
+              <w:rPr>
+                <w:rFonts w:hint="eastAsia"/>
+              </w:rPr>
+              <w:t>预紧力位置</w:t>
+            </w:r>
+          </w:p>
+        </w:tc>
+        <w:tc>
+          <w:tcPr>
+            <w:tcW w:w="1559" w:type="dxa"/>
+          </w:tcPr>
+          <w:p>
+            <w:pPr>
+              <w:rPr>
+                <w:rFonts w:hint="eastAsia"/>
+              </w:rPr>
+            </w:pPr>
+            <w:r>
+              <w:rPr>
+                <w:rFonts w:hint="eastAsia"/>
+              </w:rPr>
+              <w:t>8851</w:t>
+            </w:r>
+          </w:p>
+        </w:tc>
+        <w:tc>
+          <w:tcPr>
+            <w:tcW w:w="1636" w:type="dxa"/>
+          </w:tcPr>
+          <w:p>
+            <w:pPr>
+              <w:rPr>
+                <w:rFonts w:hint="eastAsia"/>
+              </w:rPr>
+            </w:pPr>
+            <w:r>
+              <w:rPr>
+                <w:rFonts w:hint="eastAsia"/>
+              </w:rPr>
+              <w:t>2960</w:t>
+            </w:r>
+          </w:p>
+        </w:tc>
+        <w:tc>
+          <w:tcPr>
+            <w:tcW w:w="1562" w:type="dxa"/>
+          </w:tcPr>
+          <w:p>
+            <w:pPr>
+              <w:rPr>
+                <w:rFonts w:hint="eastAsia"/>
+              </w:rPr>
+            </w:pPr>
+          </w:p>
+        </w:tc>
+      </w:tr>
+      <w:tr>
+        <w:tc>
+          <w:tcPr>
+            <w:tcW w:w="934" w:type="dxa"/>
+            <w:vMerge/>
+          </w:tcPr>
+          <w:p/>
+        </w:tc>
+        <w:tc>
+          <w:tcPr>
+            <w:tcW w:w="2605" w:type="dxa"/>
+          </w:tcPr>
+          <w:p>
+            <w:r>
+              <w:rPr>
+                <w:rFonts w:hint="eastAsia"/>
+              </w:rPr>
+              <w:t>与左侧机械限位的距离</w:t>
+            </w:r>
+          </w:p>
+        </w:tc>
+        <w:tc>
+          <w:tcPr>
+            <w:tcW w:w="1559" w:type="dxa"/>
+          </w:tcPr>
+          <w:p>
+            <w:pPr>
+              <w:rPr>
+                <w:rFonts w:hint="eastAsia"/>
+              </w:rPr>
+            </w:pPr>
+            <w:r>
+              <w:rPr>
+                <w:rFonts w:hint="eastAsia"/>
+              </w:rPr>
+              <w:t>8</w:t>
+            </w:r>
+            <w:r>
+              <w:t>.90cm</w:t>
+            </w:r>
+          </w:p>
+        </w:tc>
+        <w:tc>
+          <w:tcPr>
+            <w:tcW w:w="1636" w:type="dxa"/>
+          </w:tcPr>
+          <w:p>
+            <w:pPr>
+              <w:rPr>
+                <w:rFonts w:hint="eastAsia"/>
+              </w:rPr>
+            </w:pPr>
+            <w:r>
+              <w:rPr>
+                <w:rFonts w:hint="eastAsia"/>
+              </w:rPr>
+              <w:t>1</w:t>
+            </w:r>
+            <w:r>
+              <w:t>0.72cm</w:t>
+            </w:r>
+          </w:p>
+        </w:tc>
+        <w:tc>
+          <w:tcPr>
+            <w:tcW w:w="1562" w:type="dxa"/>
+          </w:tcPr>
+          <w:p>
+            <w:pPr>
+              <w:rPr>
+                <w:rFonts w:hint="eastAsia"/>
+              </w:rPr>
+            </w:pPr>
+            <w:r>
+              <w:rPr>
+                <w:rFonts w:hint="eastAsia"/>
+              </w:rPr>
+              <w:t>1</w:t>
+            </w:r>
+            <w:r>
+              <w:t>.82cm</w:t>
+            </w:r>
+          </w:p>
+        </w:tc>
+      </w:tr>
+      <w:tr>
+        <w:tc>
+          <w:tcPr>
+            <w:tcW w:w="934" w:type="dxa"/>
+            <w:vMerge w:val="restart"/>
+          </w:tcPr>
+          <w:p>
+            <w:r>
+              <w:rPr>
+                <w:rFonts w:hint="eastAsia"/>
+              </w:rPr>
+              <w:t>测试</w:t>
+            </w:r>
+            <w:r>
+              <w:rPr>
+                <w:rFonts w:hint="eastAsia"/>
+              </w:rPr>
+              <w:t>4</w:t>
+            </w:r>
+          </w:p>
+          <w:p>
+            <w:r>
+              <w:t>10min</w:t>
+            </w:r>
+          </w:p>
+        </w:tc>
+        <w:tc>
+          <w:tcPr>
+            <w:tcW w:w="2605" w:type="dxa"/>
+          </w:tcPr>
+          <w:p>
+            <w:r>
+              <w:rPr>
+                <w:rFonts w:hint="eastAsia"/>
+              </w:rPr>
+              <w:t>预紧力位置</w:t>
+            </w:r>
+          </w:p>
+        </w:tc>
+        <w:tc>
+          <w:tcPr>
+            <w:tcW w:w="1559" w:type="dxa"/>
+          </w:tcPr>
+          <w:p>
+            <w:pPr>
+              <w:rPr>
+                <w:rFonts w:hint="eastAsia"/>
+              </w:rPr>
+            </w:pPr>
+            <w:r>
+              <w:rPr>
+                <w:rFonts w:hint="eastAsia"/>
+              </w:rPr>
+              <w:t>8824</w:t>
+            </w:r>
+          </w:p>
+        </w:tc>
+        <w:tc>
+          <w:tcPr>
+            <w:tcW w:w="1636" w:type="dxa"/>
+          </w:tcPr>
+          <w:p>
+            <w:pPr>
+              <w:rPr>
+                <w:rFonts w:hint="eastAsia"/>
+              </w:rPr>
+            </w:pPr>
+            <w:r>
+              <w:rPr>
+                <w:rFonts w:hint="eastAsia"/>
+              </w:rPr>
+              <w:t>1673</w:t>
+            </w:r>
+          </w:p>
+        </w:tc>
+        <w:tc>
+          <w:tcPr>
+            <w:tcW w:w="1562" w:type="dxa"/>
+          </w:tcPr>
+          <w:p>
+            <w:pPr>
+              <w:rPr>
+                <w:rFonts w:hint="eastAsia"/>
+              </w:rPr>
+            </w:pPr>
+          </w:p>
+        </w:tc>
+      </w:tr>
+      <w:tr>
+        <w:tc>
+          <w:tcPr>
+            <w:tcW w:w="934" w:type="dxa"/>
+            <w:vMerge/>
+          </w:tcPr>
+          <w:p/>
+        </w:tc>
+        <w:tc>
+          <w:tcPr>
+            <w:tcW w:w="2605" w:type="dxa"/>
+          </w:tcPr>
+          <w:p>
+            <w:r>
+              <w:rPr>
+                <w:rFonts w:hint="eastAsia"/>
+              </w:rPr>
+              <w:t>与左侧机械限位的距离</w:t>
+            </w:r>
+          </w:p>
+        </w:tc>
+        <w:tc>
+          <w:tcPr>
+            <w:tcW w:w="1559" w:type="dxa"/>
+          </w:tcPr>
+          <w:p>
+            <w:pPr>
+              <w:rPr>
+                <w:rFonts w:hint="eastAsia"/>
+              </w:rPr>
+            </w:pPr>
+            <w:r>
+              <w:rPr>
+                <w:rFonts w:hint="eastAsia"/>
+              </w:rPr>
+              <w:t>8</w:t>
+            </w:r>
+            <w:r>
+              <w:t>.91cm</w:t>
+            </w:r>
+          </w:p>
+        </w:tc>
+        <w:tc>
+          <w:tcPr>
+            <w:tcW w:w="1636" w:type="dxa"/>
+          </w:tcPr>
+          <w:p>
+            <w:pPr>
+              <w:rPr>
+                <w:rFonts w:hint="eastAsia"/>
+              </w:rPr>
+            </w:pPr>
+            <w:r>
+              <w:rPr>
+                <w:rFonts w:hint="eastAsia"/>
+              </w:rPr>
+              <w:t>1</w:t>
+            </w:r>
+            <w:r>
+              <w:t>1.11cm</w:t>
+            </w:r>
+          </w:p>
+        </w:tc>
+        <w:tc>
+          <w:tcPr>
+            <w:tcW w:w="1562" w:type="dxa"/>
+          </w:tcPr>
+          <w:p>
+            <w:pPr>
+              <w:rPr>
+                <w:rFonts w:hint="eastAsia"/>
+              </w:rPr>
+            </w:pPr>
+            <w:r>
+              <w:rPr>
+                <w:rFonts w:hint="eastAsia"/>
+              </w:rPr>
+              <w:t>2</w:t>
+            </w:r>
+            <w:r>
+              <w:t>.2cm</w:t>
+            </w:r>
+          </w:p>
+        </w:tc>
+      </w:tr>
+    </w:tbl>
     <w:p/>
-    <w:p/>
+    <w:tbl>
+      <w:tblPr>
+        <w:tblStyle w:val="a3"/>
+        <w:tblW w:w="0" w:type="auto"/>
+        <w:tblLook w:val="04A0" w:firstRow="1" w:lastRow="0" w:firstColumn="1" w:lastColumn="0" w:noHBand="0" w:noVBand="1"/>
+      </w:tblPr>
+      <w:tblGrid>
+        <w:gridCol w:w="934"/>
+        <w:gridCol w:w="2605"/>
+        <w:gridCol w:w="1559"/>
+        <w:gridCol w:w="1636"/>
+        <w:gridCol w:w="1562"/>
+      </w:tblGrid>
+      <w:tr>
+        <w:tc>
+          <w:tcPr>
+            <w:tcW w:w="934" w:type="dxa"/>
+          </w:tcPr>
+          <w:p/>
+        </w:tc>
+        <w:tc>
+          <w:tcPr>
+            <w:tcW w:w="2605" w:type="dxa"/>
+          </w:tcPr>
+          <w:p/>
+        </w:tc>
+        <w:tc>
+          <w:tcPr>
+            <w:tcW w:w="1559" w:type="dxa"/>
+          </w:tcPr>
+          <w:p>
+            <w:r>
+              <w:rPr>
+                <w:rFonts w:hint="eastAsia"/>
+              </w:rPr>
+              <w:t>运动前</w:t>
+            </w:r>
+          </w:p>
+        </w:tc>
+        <w:tc>
+          <w:tcPr>
+            <w:tcW w:w="1636" w:type="dxa"/>
+          </w:tcPr>
+          <w:p>
+            <w:r>
+              <w:rPr>
+                <w:rFonts w:hint="eastAsia"/>
+              </w:rPr>
+              <w:t>运动后</w:t>
+            </w:r>
+          </w:p>
+        </w:tc>
+        <w:tc>
+          <w:tcPr>
+            <w:tcW w:w="1562" w:type="dxa"/>
+          </w:tcPr>
+          <w:p>
+            <w:pPr>
+              <w:rPr>
+                <w:rFonts w:hint="eastAsia"/>
+              </w:rPr>
+            </w:pPr>
+            <w:r>
+              <w:rPr>
+                <w:rFonts w:hint="eastAsia"/>
+              </w:rPr>
+              <w:t>差值</w:t>
+            </w:r>
+          </w:p>
+        </w:tc>
+      </w:tr>
+      <w:tr>
+        <w:tc>
+          <w:tcPr>
+            <w:tcW w:w="934" w:type="dxa"/>
+            <w:vMerge w:val="restart"/>
+          </w:tcPr>
+          <w:p>
+            <w:r>
+              <w:rPr>
+                <w:rFonts w:hint="eastAsia"/>
+              </w:rPr>
+              <w:t>测试</w:t>
+            </w:r>
+            <w:r>
+              <w:rPr>
+                <w:rFonts w:hint="eastAsia"/>
+              </w:rPr>
+              <w:t>5</w:t>
+            </w:r>
+          </w:p>
+          <w:p>
+            <w:r>
+              <w:t>1min</w:t>
+            </w:r>
+          </w:p>
+        </w:tc>
+        <w:tc>
+          <w:tcPr>
+            <w:tcW w:w="2605" w:type="dxa"/>
+          </w:tcPr>
+          <w:p>
+            <w:r>
+              <w:rPr>
+                <w:rFonts w:hint="eastAsia"/>
+              </w:rPr>
+              <w:t>预紧力位置</w:t>
+            </w:r>
+          </w:p>
+        </w:tc>
+        <w:tc>
+          <w:tcPr>
+            <w:tcW w:w="1559" w:type="dxa"/>
+          </w:tcPr>
+          <w:p>
+            <w:pPr>
+              <w:rPr>
+                <w:rFonts w:hint="eastAsia"/>
+              </w:rPr>
+            </w:pPr>
+            <w:r>
+              <w:rPr>
+                <w:rFonts w:hint="eastAsia"/>
+              </w:rPr>
+              <w:t>7703</w:t>
+            </w:r>
+          </w:p>
+        </w:tc>
+        <w:tc>
+          <w:tcPr>
+            <w:tcW w:w="1636" w:type="dxa"/>
+          </w:tcPr>
+          <w:p>
+            <w:pPr>
+              <w:rPr>
+                <w:rFonts w:hint="eastAsia"/>
+              </w:rPr>
+            </w:pPr>
+            <w:r>
+              <w:rPr>
+                <w:rFonts w:hint="eastAsia"/>
+              </w:rPr>
+              <w:t>3101</w:t>
+            </w:r>
+          </w:p>
+        </w:tc>
+        <w:tc>
+          <w:tcPr>
+            <w:tcW w:w="1562" w:type="dxa"/>
+          </w:tcPr>
+          <w:p>
+            <w:pPr>
+              <w:rPr>
+                <w:rFonts w:hint="eastAsia"/>
+              </w:rPr>
+            </w:pPr>
+          </w:p>
+        </w:tc>
+      </w:tr>
+      <w:tr>
+        <w:tc>
+          <w:tcPr>
+            <w:tcW w:w="934" w:type="dxa"/>
+            <w:vMerge/>
+          </w:tcPr>
+          <w:p/>
+        </w:tc>
+        <w:tc>
+          <w:tcPr>
+            <w:tcW w:w="2605" w:type="dxa"/>
+          </w:tcPr>
+          <w:p>
+            <w:r>
+              <w:rPr>
+                <w:rFonts w:hint="eastAsia"/>
+              </w:rPr>
+              <w:t>与左侧机械限位的距离</w:t>
+            </w:r>
+          </w:p>
+        </w:tc>
+        <w:tc>
+          <w:tcPr>
+            <w:tcW w:w="1559" w:type="dxa"/>
+          </w:tcPr>
+          <w:p>
+            <w:pPr>
+              <w:rPr>
+                <w:rFonts w:hint="eastAsia"/>
+              </w:rPr>
+            </w:pPr>
+            <w:r>
+              <w:t>9.26</w:t>
+            </w:r>
+            <w:r>
+              <w:t>cm</w:t>
+            </w:r>
+          </w:p>
+        </w:tc>
+        <w:tc>
+          <w:tcPr>
+            <w:tcW w:w="1636" w:type="dxa"/>
+          </w:tcPr>
+          <w:p>
+            <w:pPr>
+              <w:rPr>
+                <w:rFonts w:hint="eastAsia"/>
+              </w:rPr>
+            </w:pPr>
+            <w:r>
+              <w:rPr>
+                <w:rFonts w:hint="eastAsia"/>
+              </w:rPr>
+              <w:t>10.</w:t>
+            </w:r>
+            <w:r>
+              <w:t>6cm</w:t>
+            </w:r>
+          </w:p>
+        </w:tc>
+        <w:tc>
+          <w:tcPr>
+            <w:tcW w:w="1562" w:type="dxa"/>
+          </w:tcPr>
+          <w:p>
+            <w:pPr>
+              <w:rPr>
+                <w:rFonts w:hint="eastAsia"/>
+              </w:rPr>
+            </w:pPr>
+            <w:r>
+              <w:t xml:space="preserve">1.34 </w:t>
+            </w:r>
+            <w:r>
+              <w:t>cm</w:t>
+            </w:r>
+          </w:p>
+        </w:tc>
+      </w:tr>
+      <w:tr>
+        <w:tc>
+          <w:tcPr>
+            <w:tcW w:w="934" w:type="dxa"/>
+            <w:vMerge w:val="restart"/>
+          </w:tcPr>
+          <w:p>
+            <w:r>
+              <w:rPr>
+                <w:rFonts w:hint="eastAsia"/>
+              </w:rPr>
+              <w:t>测试</w:t>
+            </w:r>
+            <w:r>
+              <w:rPr>
+                <w:rFonts w:hint="eastAsia"/>
+              </w:rPr>
+              <w:t>6</w:t>
+            </w:r>
+          </w:p>
+          <w:p>
+            <w:r>
+              <w:t>2min</w:t>
+            </w:r>
+          </w:p>
+        </w:tc>
+        <w:tc>
+          <w:tcPr>
+            <w:tcW w:w="2605" w:type="dxa"/>
+          </w:tcPr>
+          <w:p>
+            <w:r>
+              <w:rPr>
+                <w:rFonts w:hint="eastAsia"/>
+              </w:rPr>
+              <w:t>预紧力位置</w:t>
+            </w:r>
+          </w:p>
+        </w:tc>
+        <w:tc>
+          <w:tcPr>
+            <w:tcW w:w="1559" w:type="dxa"/>
+          </w:tcPr>
+          <w:p>
+            <w:pPr>
+              <w:rPr>
+                <w:rFonts w:hint="eastAsia"/>
+              </w:rPr>
+            </w:pPr>
+            <w:r>
+              <w:t>9894</w:t>
+            </w:r>
+          </w:p>
+        </w:tc>
+        <w:tc>
+          <w:tcPr>
+            <w:tcW w:w="1636" w:type="dxa"/>
+          </w:tcPr>
+          <w:p>
+            <w:pPr>
+              <w:rPr>
+                <w:rFonts w:hint="eastAsia"/>
+              </w:rPr>
+            </w:pPr>
+            <w:r>
+              <w:rPr>
+                <w:rFonts w:hint="eastAsia"/>
+              </w:rPr>
+              <w:t>2256</w:t>
+            </w:r>
+          </w:p>
+        </w:tc>
+        <w:tc>
+          <w:tcPr>
+            <w:tcW w:w="1562" w:type="dxa"/>
+          </w:tcPr>
+          <w:p>
+            <w:pPr>
+              <w:rPr>
+                <w:rFonts w:hint="eastAsia"/>
+              </w:rPr>
+            </w:pPr>
+          </w:p>
+        </w:tc>
+      </w:tr>
+      <w:tr>
+        <w:tc>
+          <w:tcPr>
+            <w:tcW w:w="934" w:type="dxa"/>
+            <w:vMerge/>
+          </w:tcPr>
+          <w:p/>
+        </w:tc>
+        <w:tc>
+          <w:tcPr>
+            <w:tcW w:w="2605" w:type="dxa"/>
+          </w:tcPr>
+          <w:p>
+            <w:r>
+              <w:rPr>
+                <w:rFonts w:hint="eastAsia"/>
+              </w:rPr>
+              <w:t>与左侧机械限位的距离</w:t>
+            </w:r>
+          </w:p>
+        </w:tc>
+        <w:tc>
+          <w:tcPr>
+            <w:tcW w:w="1559" w:type="dxa"/>
+          </w:tcPr>
+          <w:p>
+            <w:pPr>
+              <w:rPr>
+                <w:rFonts w:hint="eastAsia"/>
+              </w:rPr>
+            </w:pPr>
+            <w:r>
+              <w:t>8.58</w:t>
+            </w:r>
+            <w:r>
+              <w:t>cm</w:t>
+            </w:r>
+          </w:p>
+        </w:tc>
+        <w:tc>
+          <w:tcPr>
+            <w:tcW w:w="1636" w:type="dxa"/>
+          </w:tcPr>
+          <w:p>
+            <w:pPr>
+              <w:rPr>
+                <w:rFonts w:hint="eastAsia"/>
+              </w:rPr>
+            </w:pPr>
+            <w:r>
+              <w:t>10.9</w:t>
+            </w:r>
+            <w:r>
+              <w:t>cm</w:t>
+            </w:r>
+          </w:p>
+        </w:tc>
+        <w:tc>
+          <w:tcPr>
+            <w:tcW w:w="1562" w:type="dxa"/>
+          </w:tcPr>
+          <w:p>
+            <w:pPr>
+              <w:rPr>
+                <w:rFonts w:hint="eastAsia"/>
+              </w:rPr>
+            </w:pPr>
+            <w:r>
+              <w:t xml:space="preserve">2.32 </w:t>
+            </w:r>
+            <w:r>
+              <w:t>cm</w:t>
+            </w:r>
+          </w:p>
+        </w:tc>
+      </w:tr>
+      <w:tr>
+        <w:tc>
+          <w:tcPr>
+            <w:tcW w:w="934" w:type="dxa"/>
+            <w:vMerge w:val="restart"/>
+          </w:tcPr>
+          <w:p>
+            <w:r>
+              <w:rPr>
+                <w:rFonts w:hint="eastAsia"/>
+              </w:rPr>
+              <w:t>测试</w:t>
+            </w:r>
+            <w:r>
+              <w:rPr>
+                <w:rFonts w:hint="eastAsia"/>
+              </w:rPr>
+              <w:t>7</w:t>
+            </w:r>
+          </w:p>
+          <w:p>
+            <w:r>
+              <w:t>5min</w:t>
+            </w:r>
+          </w:p>
+        </w:tc>
+        <w:tc>
+          <w:tcPr>
+            <w:tcW w:w="2605" w:type="dxa"/>
+          </w:tcPr>
+          <w:p>
+            <w:r>
+              <w:rPr>
+                <w:rFonts w:hint="eastAsia"/>
+              </w:rPr>
+              <w:t>预紧力位置</w:t>
+            </w:r>
+          </w:p>
+        </w:tc>
+        <w:tc>
+          <w:tcPr>
+            <w:tcW w:w="1559" w:type="dxa"/>
+          </w:tcPr>
+          <w:p>
+            <w:pPr>
+              <w:rPr>
+                <w:rFonts w:hint="eastAsia"/>
+              </w:rPr>
+            </w:pPr>
+            <w:r>
+              <w:rPr>
+                <w:rFonts w:hint="eastAsia"/>
+              </w:rPr>
+              <w:t>10614</w:t>
+            </w:r>
+          </w:p>
+        </w:tc>
+        <w:tc>
+          <w:tcPr>
+            <w:tcW w:w="1636" w:type="dxa"/>
+          </w:tcPr>
+          <w:p>
+            <w:pPr>
+              <w:rPr>
+                <w:rFonts w:hint="eastAsia"/>
+              </w:rPr>
+            </w:pPr>
+            <w:r>
+              <w:rPr>
+                <w:rFonts w:hint="eastAsia"/>
+              </w:rPr>
+              <w:t>3633</w:t>
+            </w:r>
+          </w:p>
+        </w:tc>
+        <w:tc>
+          <w:tcPr>
+            <w:tcW w:w="1562" w:type="dxa"/>
+          </w:tcPr>
+          <w:p>
+            <w:pPr>
+              <w:rPr>
+                <w:rFonts w:hint="eastAsia"/>
+              </w:rPr>
+            </w:pPr>
+          </w:p>
+        </w:tc>
+      </w:tr>
+      <w:tr>
+        <w:tc>
+          <w:tcPr>
+            <w:tcW w:w="934" w:type="dxa"/>
+            <w:vMerge/>
+          </w:tcPr>
+          <w:p/>
+        </w:tc>
+        <w:tc>
+          <w:tcPr>
+            <w:tcW w:w="2605" w:type="dxa"/>
+          </w:tcPr>
+          <w:p>
+            <w:r>
+              <w:rPr>
+                <w:rFonts w:hint="eastAsia"/>
+              </w:rPr>
+              <w:t>与左侧机械限位的距离</w:t>
+            </w:r>
+          </w:p>
+        </w:tc>
+        <w:tc>
+          <w:tcPr>
+            <w:tcW w:w="1559" w:type="dxa"/>
+          </w:tcPr>
+          <w:p>
+            <w:pPr>
+              <w:rPr>
+                <w:rFonts w:hint="eastAsia"/>
+              </w:rPr>
+            </w:pPr>
+            <w:r>
+              <w:t>8.36</w:t>
+            </w:r>
+            <w:r>
+              <w:t>cm</w:t>
+            </w:r>
+          </w:p>
+        </w:tc>
+        <w:tc>
+          <w:tcPr>
+            <w:tcW w:w="1636" w:type="dxa"/>
+          </w:tcPr>
+          <w:p>
+            <w:pPr>
+              <w:rPr>
+                <w:rFonts w:hint="eastAsia"/>
+              </w:rPr>
+            </w:pPr>
+            <w:r>
+              <w:t>10.5</w:t>
+            </w:r>
+            <w:r>
+              <w:t>cm</w:t>
+            </w:r>
+          </w:p>
+        </w:tc>
+        <w:tc>
+          <w:tcPr>
+            <w:tcW w:w="1562" w:type="dxa"/>
+          </w:tcPr>
+          <w:p>
+            <w:pPr>
+              <w:rPr>
+                <w:rFonts w:hint="eastAsia"/>
+              </w:rPr>
+            </w:pPr>
+            <w:r>
+              <w:t>2.14</w:t>
+            </w:r>
+            <w:r>
+              <w:t>cm</w:t>
+            </w:r>
+          </w:p>
+        </w:tc>
+      </w:tr>
+      <w:tr>
+        <w:tc>
+          <w:tcPr>
+            <w:tcW w:w="934" w:type="dxa"/>
+            <w:vMerge w:val="restart"/>
+          </w:tcPr>
+          <w:p>
+            <w:r>
+              <w:rPr>
+                <w:rFonts w:hint="eastAsia"/>
+              </w:rPr>
+              <w:t>测试</w:t>
+            </w:r>
+            <w:r>
+              <w:rPr>
+                <w:rFonts w:hint="eastAsia"/>
+              </w:rPr>
+              <w:t>8</w:t>
+            </w:r>
+          </w:p>
+          <w:p>
+            <w:r>
+              <w:t>10min</w:t>
+            </w:r>
+          </w:p>
+        </w:tc>
+        <w:tc>
+          <w:tcPr>
+            <w:tcW w:w="2605" w:type="dxa"/>
+          </w:tcPr>
+          <w:p>
+            <w:r>
+              <w:rPr>
+                <w:rFonts w:hint="eastAsia"/>
+              </w:rPr>
+              <w:t>预紧力位置</w:t>
+            </w:r>
+          </w:p>
+        </w:tc>
+        <w:tc>
+          <w:tcPr>
+            <w:tcW w:w="1559" w:type="dxa"/>
+          </w:tcPr>
+          <w:p>
+            <w:pPr>
+              <w:rPr>
+                <w:rFonts w:hint="eastAsia"/>
+              </w:rPr>
+            </w:pPr>
+            <w:r>
+              <w:rPr>
+                <w:rFonts w:hint="eastAsia"/>
+              </w:rPr>
+              <w:t>7097</w:t>
+            </w:r>
+          </w:p>
+        </w:tc>
+        <w:tc>
+          <w:tcPr>
+            <w:tcW w:w="1636" w:type="dxa"/>
+          </w:tcPr>
+          <w:p>
+            <w:pPr>
+              <w:rPr>
+                <w:rFonts w:hint="eastAsia"/>
+              </w:rPr>
+            </w:pPr>
+            <w:r>
+              <w:rPr>
+                <w:rFonts w:hint="eastAsia"/>
+              </w:rPr>
+              <w:t>395</w:t>
+            </w:r>
+          </w:p>
+        </w:tc>
+        <w:tc>
+          <w:tcPr>
+            <w:tcW w:w="1562" w:type="dxa"/>
+          </w:tcPr>
+          <w:p>
+            <w:pPr>
+              <w:rPr>
+                <w:rFonts w:hint="eastAsia"/>
+              </w:rPr>
+            </w:pPr>
+          </w:p>
+        </w:tc>
+      </w:tr>
+      <w:tr>
+        <w:tc>
+          <w:tcPr>
+            <w:tcW w:w="934" w:type="dxa"/>
+            <w:vMerge/>
+          </w:tcPr>
+          <w:p/>
+        </w:tc>
+        <w:tc>
+          <w:tcPr>
+            <w:tcW w:w="2605" w:type="dxa"/>
+          </w:tcPr>
+          <w:p>
+            <w:r>
+              <w:rPr>
+                <w:rFonts w:hint="eastAsia"/>
+              </w:rPr>
+              <w:t>与左侧机械限位的距离</w:t>
+            </w:r>
+          </w:p>
+        </w:tc>
+        <w:tc>
+          <w:tcPr>
+            <w:tcW w:w="1559" w:type="dxa"/>
+          </w:tcPr>
+          <w:p>
+            <w:pPr>
+              <w:rPr>
+                <w:rFonts w:hint="eastAsia"/>
+              </w:rPr>
+            </w:pPr>
+            <w:r>
+              <w:t>9.44</w:t>
+            </w:r>
+            <w:r>
+              <w:t>cm</w:t>
+            </w:r>
+          </w:p>
+        </w:tc>
+        <w:tc>
+          <w:tcPr>
+            <w:tcW w:w="1636" w:type="dxa"/>
+          </w:tcPr>
+          <w:p>
+            <w:pPr>
+              <w:rPr>
+                <w:rFonts w:hint="eastAsia"/>
+              </w:rPr>
+            </w:pPr>
+            <w:r>
+              <w:t>11.5</w:t>
+            </w:r>
+            <w:r>
+              <w:t>cm</w:t>
+            </w:r>
+          </w:p>
+        </w:tc>
+        <w:tc>
+          <w:tcPr>
+            <w:tcW w:w="1562" w:type="dxa"/>
+          </w:tcPr>
+          <w:p>
+            <w:pPr>
+              <w:rPr>
+                <w:rFonts w:hint="eastAsia"/>
+              </w:rPr>
+            </w:pPr>
+            <w:r>
+              <w:rPr>
+                <w:rFonts w:hint="eastAsia"/>
+              </w:rPr>
+              <w:t>2</w:t>
+            </w:r>
+            <w:r>
+              <w:t>.</w:t>
+            </w:r>
+            <w:r>
+              <w:t>06</w:t>
+            </w:r>
+            <w:r>
+              <w:t>cm</w:t>
+            </w:r>
+          </w:p>
+        </w:tc>
+      </w:tr>
+    </w:tbl>
+    <w:p>
+      <w:r>
+        <w:rPr>
+          <w:rFonts w:hint="eastAsia"/>
+        </w:rPr>
+        <w:lastRenderedPageBreak/>
+        <w:t>两次试验结果可以看出：</w:t>
+      </w:r>
+    </w:p>
+    <w:p>
+      <w:r>
+        <w:t>1</w:t>
+      </w:r>
+      <w:r>
+        <w:t>、</w:t>
+      </w:r>
+      <w:r>
+        <w:t>1</w:t>
+      </w:r>
+      <w:r>
+        <w:rPr>
+          <w:rFonts w:hint="eastAsia"/>
+        </w:rPr>
+        <w:t>分钟后预紧力位置仍会有较大变化；</w:t>
+      </w:r>
+    </w:p>
+    <w:p>
+      <w:r>
+        <w:t>2</w:t>
+      </w:r>
+      <w:r>
+        <w:t>、</w:t>
+      </w:r>
+      <w:r>
+        <w:t>2</w:t>
+      </w:r>
+      <w:r>
+        <w:rPr>
+          <w:rFonts w:hint="eastAsia"/>
+        </w:rPr>
+        <w:t>分钟时两次结果完全不相同，在这之后</w:t>
+      </w:r>
+      <w:bookmarkStart w:id="0" w:name="_GoBack"/>
+      <w:bookmarkEnd w:id="0"/>
+      <w:r>
+        <w:rPr>
+          <w:rFonts w:hint="eastAsia"/>
+        </w:rPr>
+        <w:t>预紧力位置仍会有较大变化，这里需要再次验证？</w:t>
+      </w:r>
+    </w:p>
+    <w:p>
+      <w:pPr>
+        <w:rPr>
+          <w:rFonts w:hint="eastAsia"/>
+        </w:rPr>
+      </w:pPr>
+      <w:r>
+        <w:t>3</w:t>
+      </w:r>
+      <w:r>
+        <w:t>、</w:t>
+      </w:r>
+      <w:r>
+        <w:t>5</w:t>
+      </w:r>
+      <w:r>
+        <w:rPr>
+          <w:rFonts w:hint="eastAsia"/>
+        </w:rPr>
+        <w:t>分钟与</w:t>
+      </w:r>
+      <w:r>
+        <w:rPr>
+          <w:rFonts w:hint="eastAsia"/>
+        </w:rPr>
+        <w:t>10</w:t>
+      </w:r>
+      <w:r>
+        <w:rPr>
+          <w:rFonts w:hint="eastAsia"/>
+        </w:rPr>
+        <w:t>分钟预紧力变化差距很小，可以认为</w:t>
+      </w:r>
+      <w:r>
+        <w:rPr>
+          <w:rFonts w:hint="eastAsia"/>
+        </w:rPr>
+        <w:t>5</w:t>
+      </w:r>
+      <w:r>
+        <w:rPr>
+          <w:rFonts w:hint="eastAsia"/>
+        </w:rPr>
+        <w:t>分钟后预紧力位置基本固定不再变化。</w:t>
+      </w:r>
+    </w:p>
     <w:p>
       <w:pPr>
         <w:pStyle w:val="1"/>
@@ -2051,7 +3891,6 @@
         <w:rPr>
           <w:rFonts w:hint="eastAsia"/>
         </w:rPr>
-        <w:lastRenderedPageBreak/>
         <w:t>电位计与实际长度对应关系：</w:t>
       </w:r>
       <w:r>
@@ -2415,8 +4254,6 @@
       <w:r>
         <w:t>cm</w:t>
       </w:r>
-      <w:bookmarkStart w:id="0" w:name="_GoBack"/>
-      <w:bookmarkEnd w:id="0"/>
     </w:p>
     <w:p>
       <w:r>
@@ -2631,30 +4468,21 @@
         <w:rPr>
           <w:rFonts w:hint="eastAsia"/>
         </w:rPr>
-        <w:t>（</w:t>
-      </w:r>
-      <w:r>
-        <w:rPr>
-          <w:rFonts w:hint="eastAsia"/>
-        </w:rPr>
-        <w:t>与左侧限位的距离</w:t>
-      </w:r>
-      <w:r>
-        <w:rPr>
-          <w:rFonts w:hint="eastAsia"/>
-        </w:rPr>
-        <w:t>）范围内。</w:t>
+        <w:t>（与左侧限位的距离）范围内。</w:t>
+      </w:r>
+    </w:p>
+    <w:p>
+      <w:pPr>
+        <w:tabs>
+          <w:tab w:val="left" w:pos="5992"/>
+        </w:tabs>
+      </w:pPr>
+      <w:r>
+        <w:tab/>
       </w:r>
     </w:p>
     <w:p/>
     <w:p/>
-    <w:p>
-      <w:pPr>
-        <w:rPr>
-          <w:rFonts w:hint="eastAsia"/>
-        </w:rPr>
-      </w:pPr>
-    </w:p>
     <w:sectPr>
       <w:pgSz w:w="11906" w:h="16838"/>
       <w:pgMar w:top="1440" w:right="1800" w:bottom="1440" w:left="1800" w:header="851" w:footer="992" w:gutter="0"/>
@@ -2663,6 +4491,44 @@
     </w:sectPr>
   </w:body>
 </w:document>
+</file>
+
+<file path=word/endnotes.xml><?xml version="1.0" encoding="utf-8"?>
+<w:endnotes xmlns:wpc="http://schemas.microsoft.com/office/word/2010/wordprocessingCanvas" xmlns:mc="http://schemas.openxmlformats.org/markup-compatibility/2006" xmlns:o="urn:schemas-microsoft-com:office:office" xmlns:r="http://schemas.openxmlformats.org/officeDocument/2006/relationships" xmlns:m="http://schemas.openxmlformats.org/officeDocument/2006/math" xmlns:v="urn:schemas-microsoft-com:vml" xmlns:wp14="http://schemas.microsoft.com/office/word/2010/wordprocessingDrawing" xmlns:wp="http://schemas.openxmlformats.org/drawingml/2006/wordprocessingDrawing" xmlns:w10="urn:schemas-microsoft-com:office:word" xmlns:w="http://schemas.openxmlformats.org/wordprocessingml/2006/main" xmlns:w14="http://schemas.microsoft.com/office/word/2010/wordml" xmlns:w15="http://schemas.microsoft.com/office/word/2012/wordml" xmlns:wpg="http://schemas.microsoft.com/office/word/2010/wordprocessingGroup" xmlns:wpi="http://schemas.microsoft.com/office/word/2010/wordprocessingInk" xmlns:wne="http://schemas.microsoft.com/office/word/2006/wordml" xmlns:wps="http://schemas.microsoft.com/office/word/2010/wordprocessingShape" mc:Ignorable="w14 w15 wp14">
+  <w:endnote w:type="separator" w:id="-1">
+    <w:p>
+      <w:r>
+        <w:separator/>
+      </w:r>
+    </w:p>
+  </w:endnote>
+  <w:endnote w:type="continuationSeparator" w:id="0">
+    <w:p>
+      <w:r>
+        <w:continuationSeparator/>
+      </w:r>
+    </w:p>
+  </w:endnote>
+</w:endnotes>
+</file>
+
+<file path=word/footnotes.xml><?xml version="1.0" encoding="utf-8"?>
+<w:footnotes xmlns:wpc="http://schemas.microsoft.com/office/word/2010/wordprocessingCanvas" xmlns:mc="http://schemas.openxmlformats.org/markup-compatibility/2006" xmlns:o="urn:schemas-microsoft-com:office:office" xmlns:r="http://schemas.openxmlformats.org/officeDocument/2006/relationships" xmlns:m="http://schemas.openxmlformats.org/officeDocument/2006/math" xmlns:v="urn:schemas-microsoft-com:vml" xmlns:wp14="http://schemas.microsoft.com/office/word/2010/wordprocessingDrawing" xmlns:wp="http://schemas.openxmlformats.org/drawingml/2006/wordprocessingDrawing" xmlns:w10="urn:schemas-microsoft-com:office:word" xmlns:w="http://schemas.openxmlformats.org/wordprocessingml/2006/main" xmlns:w14="http://schemas.microsoft.com/office/word/2010/wordml" xmlns:w15="http://schemas.microsoft.com/office/word/2012/wordml" xmlns:wpg="http://schemas.microsoft.com/office/word/2010/wordprocessingGroup" xmlns:wpi="http://schemas.microsoft.com/office/word/2010/wordprocessingInk" xmlns:wne="http://schemas.microsoft.com/office/word/2006/wordml" xmlns:wps="http://schemas.microsoft.com/office/word/2010/wordprocessingShape" mc:Ignorable="w14 w15 wp14">
+  <w:footnote w:type="separator" w:id="-1">
+    <w:p>
+      <w:r>
+        <w:separator/>
+      </w:r>
+    </w:p>
+  </w:footnote>
+  <w:footnote w:type="continuationSeparator" w:id="0">
+    <w:p>
+      <w:r>
+        <w:continuationSeparator/>
+      </w:r>
+    </w:p>
+  </w:footnote>
+</w:footnotes>
 </file>
 
 <file path=word/styles.xml><?xml version="1.0" encoding="utf-8"?>
@@ -3176,6 +5042,71 @@
       </w:tblBorders>
     </w:tblPr>
   </w:style>
+  <w:style w:type="paragraph" w:styleId="a4">
+    <w:name w:val="header"/>
+    <w:basedOn w:val="a"/>
+    <w:link w:val="Char"/>
+    <w:uiPriority w:val="99"/>
+    <w:unhideWhenUsed/>
+    <w:rsid w:val="00A053CD"/>
+    <w:pPr>
+      <w:pBdr>
+        <w:bottom w:val="single" w:sz="6" w:space="1" w:color="auto"/>
+      </w:pBdr>
+      <w:tabs>
+        <w:tab w:val="center" w:pos="4153"/>
+        <w:tab w:val="right" w:pos="8306"/>
+      </w:tabs>
+      <w:snapToGrid w:val="0"/>
+      <w:jc w:val="center"/>
+    </w:pPr>
+    <w:rPr>
+      <w:sz w:val="18"/>
+      <w:szCs w:val="18"/>
+    </w:rPr>
+  </w:style>
+  <w:style w:type="character" w:customStyle="1" w:styleId="Char">
+    <w:name w:val="页眉 Char"/>
+    <w:basedOn w:val="a0"/>
+    <w:link w:val="a4"/>
+    <w:uiPriority w:val="99"/>
+    <w:rsid w:val="00A053CD"/>
+    <w:rPr>
+      <w:sz w:val="18"/>
+      <w:szCs w:val="18"/>
+    </w:rPr>
+  </w:style>
+  <w:style w:type="paragraph" w:styleId="a5">
+    <w:name w:val="footer"/>
+    <w:basedOn w:val="a"/>
+    <w:link w:val="Char0"/>
+    <w:uiPriority w:val="99"/>
+    <w:unhideWhenUsed/>
+    <w:rsid w:val="00A053CD"/>
+    <w:pPr>
+      <w:tabs>
+        <w:tab w:val="center" w:pos="4153"/>
+        <w:tab w:val="right" w:pos="8306"/>
+      </w:tabs>
+      <w:snapToGrid w:val="0"/>
+      <w:jc w:val="left"/>
+    </w:pPr>
+    <w:rPr>
+      <w:sz w:val="18"/>
+      <w:szCs w:val="18"/>
+    </w:rPr>
+  </w:style>
+  <w:style w:type="character" w:customStyle="1" w:styleId="Char0">
+    <w:name w:val="页脚 Char"/>
+    <w:basedOn w:val="a0"/>
+    <w:link w:val="a5"/>
+    <w:uiPriority w:val="99"/>
+    <w:rsid w:val="00A053CD"/>
+    <w:rPr>
+      <w:sz w:val="18"/>
+      <w:szCs w:val="18"/>
+    </w:rPr>
+  </w:style>
 </w:styles>
 </file>
 

</xml_diff>